<commit_message>
Puesta en producción y adaptaciones de los ficheros config.php y entorno.php
</commit_message>
<xml_diff>
--- a/documents/Notas.docx
+++ b/documents/Notas.docx
@@ -29,13 +29,14 @@
         <w:tblLook w:val="04A0" w:firstRow="1" w:lastRow="0" w:firstColumn="1" w:lastColumn="0" w:noHBand="0" w:noVBand="1"/>
       </w:tblPr>
       <w:tblGrid>
-        <w:gridCol w:w="1838"/>
-        <w:gridCol w:w="8925"/>
+        <w:gridCol w:w="1516"/>
+        <w:gridCol w:w="2370"/>
+        <w:gridCol w:w="6877"/>
       </w:tblGrid>
       <w:tr>
         <w:tc>
           <w:tcPr>
-            <w:tcW w:w="1838" w:type="dxa"/>
+            <w:tcW w:w="1534" w:type="dxa"/>
           </w:tcPr>
           <w:p>
             <w:pPr>
@@ -60,7 +61,7 @@
         </w:tc>
         <w:tc>
           <w:tcPr>
-            <w:tcW w:w="8925" w:type="dxa"/>
+            <w:tcW w:w="2430" w:type="dxa"/>
           </w:tcPr>
           <w:p>
             <w:pPr>
@@ -79,7 +80,32 @@
                 <w:sz w:val="32"/>
                 <w:szCs w:val="32"/>
               </w:rPr>
-              <w:t>NOTA</w:t>
+              <w:t>ACCIÓN</w:t>
+            </w:r>
+          </w:p>
+        </w:tc>
+        <w:tc>
+          <w:tcPr>
+            <w:tcW w:w="6799" w:type="dxa"/>
+          </w:tcPr>
+          <w:p>
+            <w:pPr>
+              <w:jc w:val="center"/>
+              <w:rPr>
+                <w:b/>
+                <w:bCs/>
+                <w:sz w:val="32"/>
+                <w:szCs w:val="32"/>
+              </w:rPr>
+            </w:pPr>
+            <w:r>
+              <w:rPr>
+                <w:b/>
+                <w:bCs/>
+                <w:sz w:val="32"/>
+                <w:szCs w:val="32"/>
+              </w:rPr>
+              <w:t>DETALLE</w:t>
             </w:r>
           </w:p>
         </w:tc>
@@ -87,38 +113,290 @@
       <w:tr>
         <w:tc>
           <w:tcPr>
-            <w:tcW w:w="1838" w:type="dxa"/>
+            <w:tcW w:w="1534" w:type="dxa"/>
           </w:tcPr>
           <w:p>
             <w:pPr>
               <w:jc w:val="center"/>
               <w:rPr>
-                <w:sz w:val="32"/>
-                <w:szCs w:val="32"/>
-              </w:rPr>
-            </w:pPr>
-            <w:bookmarkStart w:id="0" w:name="_GoBack"/>
-            <w:bookmarkEnd w:id="0"/>
+                <w:sz w:val="20"/>
+                <w:szCs w:val="20"/>
+              </w:rPr>
+            </w:pPr>
+            <w:r>
+              <w:rPr>
+                <w:sz w:val="20"/>
+                <w:szCs w:val="20"/>
+              </w:rPr>
+              <w:t>26/03/2020</w:t>
+            </w:r>
           </w:p>
         </w:tc>
         <w:tc>
           <w:tcPr>
-            <w:tcW w:w="8925" w:type="dxa"/>
+            <w:tcW w:w="2430" w:type="dxa"/>
           </w:tcPr>
+          <w:p>
+            <w:pPr>
+              <w:jc w:val="both"/>
+              <w:rPr>
+                <w:sz w:val="20"/>
+                <w:szCs w:val="20"/>
+              </w:rPr>
+            </w:pPr>
+            <w:r>
+              <w:rPr>
+                <w:sz w:val="20"/>
+                <w:szCs w:val="20"/>
+              </w:rPr>
+              <w:t>Instalar el repositorio en el VPS</w:t>
+            </w:r>
+          </w:p>
+        </w:tc>
+        <w:tc>
+          <w:tcPr>
+            <w:tcW w:w="6799" w:type="dxa"/>
+          </w:tcPr>
+          <w:p>
+            <w:pPr>
+              <w:rPr>
+                <w:sz w:val="20"/>
+                <w:szCs w:val="20"/>
+              </w:rPr>
+            </w:pPr>
+            <w:r>
+              <w:rPr>
+                <w:sz w:val="20"/>
+                <w:szCs w:val="20"/>
+              </w:rPr>
+              <w:t xml:space="preserve">Para clonar el repositorio de GitHub en el servidor. </w:t>
+            </w:r>
+          </w:p>
+          <w:p>
+            <w:pPr>
+              <w:rPr>
+                <w:sz w:val="20"/>
+                <w:szCs w:val="20"/>
+                <w:lang w:val="en-GB"/>
+              </w:rPr>
+            </w:pPr>
+            <w:r>
+              <w:rPr>
+                <w:sz w:val="20"/>
+                <w:szCs w:val="20"/>
+                <w:lang w:val="en-GB"/>
+              </w:rPr>
+              <w:t>cd /var/www</w:t>
+            </w:r>
+          </w:p>
+          <w:p>
+            <w:pPr>
+              <w:rPr>
+                <w:sz w:val="20"/>
+                <w:szCs w:val="20"/>
+                <w:lang w:val="en-GB"/>
+              </w:rPr>
+            </w:pPr>
+            <w:r>
+              <w:rPr>
+                <w:sz w:val="20"/>
+                <w:szCs w:val="20"/>
+                <w:lang w:val="en-GB"/>
+              </w:rPr>
+              <w:t xml:space="preserve">sudo git clone </w:t>
+            </w:r>
+            <w:hyperlink r:id="rId5" w:history="1">
+              <w:r>
+                <w:rPr>
+                  <w:rStyle w:val="Hipervnculo"/>
+                  <w:sz w:val="20"/>
+                  <w:szCs w:val="20"/>
+                  <w:lang w:val="en-GB"/>
+                </w:rPr>
+                <w:t>https://github.com/quicolo/BankitoWeb.git</w:t>
+              </w:r>
+            </w:hyperlink>
+            <w:r>
+              <w:rPr>
+                <w:sz w:val="20"/>
+                <w:szCs w:val="20"/>
+                <w:lang w:val="en-GB"/>
+              </w:rPr>
+              <w:t xml:space="preserve"> bankito</w:t>
+            </w:r>
+          </w:p>
+          <w:p>
+            <w:pPr>
+              <w:rPr>
+                <w:sz w:val="20"/>
+                <w:szCs w:val="20"/>
+                <w:lang w:val="en-GB"/>
+              </w:rPr>
+            </w:pPr>
+          </w:p>
+          <w:p>
+            <w:pPr>
+              <w:rPr>
+                <w:sz w:val="20"/>
+                <w:szCs w:val="20"/>
+                <w:lang w:val="es-ES"/>
+              </w:rPr>
+            </w:pPr>
+            <w:r>
+              <w:rPr>
+                <w:sz w:val="20"/>
+                <w:szCs w:val="20"/>
+                <w:lang w:val="es-ES"/>
+              </w:rPr>
+              <w:t>Configuración de apache desde W</w:t>
+            </w:r>
+            <w:r>
+              <w:rPr>
+                <w:sz w:val="20"/>
+                <w:szCs w:val="20"/>
+                <w:lang w:val="es-ES"/>
+              </w:rPr>
+              <w:t>ebmin:</w:t>
+            </w:r>
+          </w:p>
+          <w:p>
+            <w:pPr>
+              <w:rPr>
+                <w:sz w:val="20"/>
+                <w:szCs w:val="20"/>
+                <w:lang w:val="es-ES"/>
+              </w:rPr>
+            </w:pPr>
+            <w:r>
+              <w:rPr>
+                <w:noProof/>
+              </w:rPr>
+              <w:drawing>
+                <wp:inline distT="0" distB="0" distL="0" distR="0" wp14:anchorId="309DD0AF" wp14:editId="6A78D03F">
+                  <wp:extent cx="4229735" cy="389483"/>
+                  <wp:effectExtent l="0" t="0" r="0" b="0"/>
+                  <wp:docPr id="1" name="Imagen 1"/>
+                  <wp:cNvGraphicFramePr>
+                    <a:graphicFrameLocks xmlns:a="http://schemas.openxmlformats.org/drawingml/2006/main" noChangeAspect="1"/>
+                  </wp:cNvGraphicFramePr>
+                  <a:graphic xmlns:a="http://schemas.openxmlformats.org/drawingml/2006/main">
+                    <a:graphicData uri="http://schemas.openxmlformats.org/drawingml/2006/picture">
+                      <pic:pic xmlns:pic="http://schemas.openxmlformats.org/drawingml/2006/picture">
+                        <pic:nvPicPr>
+                          <pic:cNvPr id="1" name=""/>
+                          <pic:cNvPicPr/>
+                        </pic:nvPicPr>
+                        <pic:blipFill>
+                          <a:blip r:embed="rId6"/>
+                          <a:stretch>
+                            <a:fillRect/>
+                          </a:stretch>
+                        </pic:blipFill>
+                        <pic:spPr>
+                          <a:xfrm>
+                            <a:off x="0" y="0"/>
+                            <a:ext cx="4338734" cy="399520"/>
+                          </a:xfrm>
+                          <a:prstGeom prst="rect">
+                            <a:avLst/>
+                          </a:prstGeom>
+                        </pic:spPr>
+                      </pic:pic>
+                    </a:graphicData>
+                  </a:graphic>
+                </wp:inline>
+              </w:drawing>
+            </w:r>
+          </w:p>
+          <w:p>
+            <w:pPr>
+              <w:rPr>
+                <w:sz w:val="20"/>
+                <w:szCs w:val="20"/>
+                <w:lang w:val="es-ES"/>
+              </w:rPr>
+            </w:pPr>
+            <w:r>
+              <w:rPr>
+                <w:sz w:val="20"/>
+                <w:szCs w:val="20"/>
+                <w:lang w:val="es-ES"/>
+              </w:rPr>
+              <w:t>Configuración de alias y redireccionamiento:</w:t>
+            </w:r>
+          </w:p>
+          <w:p>
+            <w:pPr>
+              <w:rPr>
+                <w:sz w:val="20"/>
+                <w:szCs w:val="20"/>
+                <w:lang w:val="es-ES"/>
+              </w:rPr>
+            </w:pPr>
+            <w:r>
+              <w:rPr>
+                <w:noProof/>
+              </w:rPr>
+              <w:drawing>
+                <wp:inline distT="0" distB="0" distL="0" distR="0" wp14:anchorId="5A679CAF" wp14:editId="5C047BBF">
+                  <wp:extent cx="4184015" cy="492077"/>
+                  <wp:effectExtent l="0" t="0" r="0" b="3810"/>
+                  <wp:docPr id="2" name="Imagen 2"/>
+                  <wp:cNvGraphicFramePr>
+                    <a:graphicFrameLocks xmlns:a="http://schemas.openxmlformats.org/drawingml/2006/main" noChangeAspect="1"/>
+                  </wp:cNvGraphicFramePr>
+                  <a:graphic xmlns:a="http://schemas.openxmlformats.org/drawingml/2006/main">
+                    <a:graphicData uri="http://schemas.openxmlformats.org/drawingml/2006/picture">
+                      <pic:pic xmlns:pic="http://schemas.openxmlformats.org/drawingml/2006/picture">
+                        <pic:nvPicPr>
+                          <pic:cNvPr id="1" name=""/>
+                          <pic:cNvPicPr/>
+                        </pic:nvPicPr>
+                        <pic:blipFill>
+                          <a:blip r:embed="rId7"/>
+                          <a:stretch>
+                            <a:fillRect/>
+                          </a:stretch>
+                        </pic:blipFill>
+                        <pic:spPr>
+                          <a:xfrm>
+                            <a:off x="0" y="0"/>
+                            <a:ext cx="4615841" cy="542864"/>
+                          </a:xfrm>
+                          <a:prstGeom prst="rect">
+                            <a:avLst/>
+                          </a:prstGeom>
+                        </pic:spPr>
+                      </pic:pic>
+                    </a:graphicData>
+                  </a:graphic>
+                </wp:inline>
+              </w:drawing>
+            </w:r>
+          </w:p>
           <w:p>
             <w:pPr>
               <w:rPr>
                 <w:sz w:val="32"/>
                 <w:szCs w:val="32"/>
-              </w:rPr>
-            </w:pPr>
+                <w:lang w:val="es-ES"/>
+              </w:rPr>
+            </w:pPr>
+            <w:r>
+              <w:rPr>
+                <w:sz w:val="20"/>
+                <w:szCs w:val="20"/>
+                <w:lang w:val="es-ES"/>
+              </w:rPr>
+              <w:t>URL de acceso: http://kikeserver.iesgerena.es/bankito</w:t>
+            </w:r>
           </w:p>
         </w:tc>
       </w:tr>
       <w:tr>
         <w:tc>
           <w:tcPr>
-            <w:tcW w:w="1838" w:type="dxa"/>
+            <w:tcW w:w="1534" w:type="dxa"/>
           </w:tcPr>
           <w:p>
             <w:pPr>
@@ -126,21 +404,107 @@
               <w:rPr>
                 <w:sz w:val="24"/>
                 <w:szCs w:val="24"/>
-              </w:rPr>
-            </w:pPr>
+                <w:lang w:val="es-ES"/>
+              </w:rPr>
+            </w:pPr>
+            <w:r>
+              <w:rPr>
+                <w:sz w:val="20"/>
+                <w:szCs w:val="20"/>
+              </w:rPr>
+              <w:t>26/03/2020</w:t>
+            </w:r>
           </w:p>
         </w:tc>
         <w:tc>
           <w:tcPr>
-            <w:tcW w:w="8925" w:type="dxa"/>
+            <w:tcW w:w="2430" w:type="dxa"/>
           </w:tcPr>
           <w:p>
             <w:pPr>
+              <w:jc w:val="both"/>
               <w:rPr>
                 <w:sz w:val="24"/>
                 <w:szCs w:val="24"/>
-              </w:rPr>
-            </w:pPr>
+                <w:lang w:val="es-ES"/>
+              </w:rPr>
+            </w:pPr>
+            <w:r>
+              <w:rPr>
+                <w:sz w:val="20"/>
+                <w:szCs w:val="20"/>
+                <w:lang w:val="es-ES"/>
+              </w:rPr>
+              <w:t>Migración de nuevas tablas de la BD a la BD del VPS</w:t>
+            </w:r>
+          </w:p>
+        </w:tc>
+        <w:tc>
+          <w:tcPr>
+            <w:tcW w:w="6799" w:type="dxa"/>
+          </w:tcPr>
+          <w:p>
+            <w:pPr>
+              <w:rPr>
+                <w:sz w:val="24"/>
+                <w:szCs w:val="24"/>
+                <w:lang w:val="es-ES"/>
+              </w:rPr>
+            </w:pPr>
+            <w:r>
+              <w:rPr>
+                <w:sz w:val="20"/>
+                <w:szCs w:val="20"/>
+                <w:lang w:val="es-ES"/>
+              </w:rPr>
+              <w:t xml:space="preserve">Desde MySQL Workbench, abrimos la </w:t>
+            </w:r>
+            <w:r>
+              <w:rPr>
+                <w:sz w:val="20"/>
+                <w:szCs w:val="20"/>
+                <w:lang w:val="es-ES"/>
+              </w:rPr>
+              <w:t xml:space="preserve">opción de menú </w:t>
+            </w:r>
+            <w:r>
+              <w:rPr>
+                <w:i/>
+                <w:iCs/>
+                <w:sz w:val="20"/>
+                <w:szCs w:val="20"/>
+                <w:lang w:val="es-ES"/>
+              </w:rPr>
+              <w:t>Database -&gt; Schema transfer wizard</w:t>
+            </w:r>
+            <w:r>
+              <w:rPr>
+                <w:i/>
+                <w:iCs/>
+                <w:sz w:val="20"/>
+                <w:szCs w:val="20"/>
+                <w:lang w:val="es-ES"/>
+              </w:rPr>
+              <w:t xml:space="preserve"> </w:t>
+            </w:r>
+            <w:r>
+              <w:rPr>
+                <w:sz w:val="20"/>
+                <w:szCs w:val="20"/>
+                <w:lang w:val="es-ES"/>
+              </w:rPr>
+              <w:t>y seguimos los pasos</w:t>
+            </w:r>
+            <w:r>
+              <w:rPr>
+                <w:sz w:val="20"/>
+                <w:szCs w:val="20"/>
+                <w:lang w:val="es-ES"/>
+              </w:rPr>
+              <w:t>. Esto nos copia el esquema entero, no permite elegir tablas sueltas</w:t>
+            </w:r>
+            <w:bookmarkStart w:id="0" w:name="_GoBack"/>
+            <w:bookmarkEnd w:id="0"/>
           </w:p>
         </w:tc>
       </w:tr>
@@ -153,6 +517,7 @@
           <w:bCs/>
           <w:sz w:val="32"/>
           <w:szCs w:val="32"/>
+          <w:lang w:val="es-ES"/>
         </w:rPr>
       </w:pPr>
     </w:p>
@@ -618,12 +983,23 @@
     <w:name w:val="Hyperlink"/>
     <w:basedOn w:val="Fuentedeprrafopredeter"/>
     <w:uiPriority w:val="99"/>
-    <w:semiHidden/>
     <w:unhideWhenUsed/>
     <w:rsid w:val="000579D0"/>
     <w:rPr>
       <w:color w:val="0000FF"/>
       <w:u w:val="single"/>
+    </w:rPr>
+  </w:style>
+  <w:style w:type="character" w:styleId="Mencinsinresolver">
+    <w:name w:val="Unresolved Mention"/>
+    <w:basedOn w:val="Fuentedeprrafopredeter"/>
+    <w:uiPriority w:val="99"/>
+    <w:semiHidden/>
+    <w:unhideWhenUsed/>
+    <w:rsid w:val="00B75C64"/>
+    <w:rPr>
+      <w:color w:val="605E5C"/>
+      <w:shd w:val="clear" w:color="auto" w:fill="E1DFDD"/>
     </w:rPr>
   </w:style>
 </w:styles>
@@ -929,7 +1305,7 @@
 </file>
 
 <file path=customXml/itemProps1.xml><?xml version="1.0" encoding="utf-8"?>
-<ds:datastoreItem xmlns:ds="http://schemas.openxmlformats.org/officeDocument/2006/customXml" ds:itemID="{F0B862FB-6347-40DD-A982-E0DD812FC046}">
+<ds:datastoreItem xmlns:ds="http://schemas.openxmlformats.org/officeDocument/2006/customXml" ds:itemID="{6AF482DB-1DD5-4E9B-B6B3-6321AA391CBD}">
   <ds:schemaRefs>
     <ds:schemaRef ds:uri="http://schemas.openxmlformats.org/officeDocument/2006/bibliography"/>
   </ds:schemaRefs>

</xml_diff>

<commit_message>
Prueba del repositorio remoto y el VPS
</commit_message>
<xml_diff>
--- a/documents/Notas.docx
+++ b/documents/Notas.docx
@@ -29,9 +29,9 @@
         <w:tblLook w:val="04A0" w:firstRow="1" w:lastRow="0" w:firstColumn="1" w:lastColumn="0" w:noHBand="0" w:noVBand="1"/>
       </w:tblPr>
       <w:tblGrid>
-        <w:gridCol w:w="1516"/>
-        <w:gridCol w:w="2370"/>
-        <w:gridCol w:w="6877"/>
+        <w:gridCol w:w="1534"/>
+        <w:gridCol w:w="2430"/>
+        <w:gridCol w:w="6799"/>
       </w:tblGrid>
       <w:tr>
         <w:tc>
@@ -162,21 +162,6 @@
               <w:rPr>
                 <w:sz w:val="20"/>
                 <w:szCs w:val="20"/>
-              </w:rPr>
-            </w:pPr>
-            <w:r>
-              <w:rPr>
-                <w:sz w:val="20"/>
-                <w:szCs w:val="20"/>
-              </w:rPr>
-              <w:t xml:space="preserve">Para clonar el repositorio de GitHub en el servidor. </w:t>
-            </w:r>
-          </w:p>
-          <w:p>
-            <w:pPr>
-              <w:rPr>
-                <w:sz w:val="20"/>
-                <w:szCs w:val="20"/>
                 <w:lang w:val="en-GB"/>
               </w:rPr>
             </w:pPr>
@@ -197,66 +182,255 @@
                 <w:lang w:val="en-GB"/>
               </w:rPr>
             </w:pPr>
+            <w:proofErr w:type="spellStart"/>
             <w:r>
               <w:rPr>
                 <w:sz w:val="20"/>
                 <w:szCs w:val="20"/>
                 <w:lang w:val="en-GB"/>
               </w:rPr>
-              <w:t xml:space="preserve">sudo git clone </w:t>
-            </w:r>
-            <w:hyperlink r:id="rId5" w:history="1">
-              <w:r>
-                <w:rPr>
-                  <w:rStyle w:val="Hipervnculo"/>
-                  <w:sz w:val="20"/>
-                  <w:szCs w:val="20"/>
-                  <w:lang w:val="en-GB"/>
-                </w:rPr>
-                <w:t>https://github.com/quicolo/BankitoWeb.git</w:t>
-              </w:r>
-            </w:hyperlink>
+              <w:t>sudo</w:t>
+            </w:r>
+            <w:proofErr w:type="spellEnd"/>
             <w:r>
               <w:rPr>
                 <w:sz w:val="20"/>
                 <w:szCs w:val="20"/>
                 <w:lang w:val="en-GB"/>
               </w:rPr>
-              <w:t xml:space="preserve"> bankito</w:t>
-            </w:r>
-          </w:p>
-          <w:p>
-            <w:pPr>
+              <w:t xml:space="preserve"> </w:t>
+            </w:r>
+            <w:proofErr w:type="spellStart"/>
+            <w:r>
               <w:rPr>
                 <w:sz w:val="20"/>
                 <w:szCs w:val="20"/>
                 <w:lang w:val="en-GB"/>
               </w:rPr>
-            </w:pPr>
-          </w:p>
-          <w:p>
-            <w:pPr>
-              <w:rPr>
-                <w:sz w:val="20"/>
-                <w:szCs w:val="20"/>
-                <w:lang w:val="es-ES"/>
-              </w:rPr>
-            </w:pPr>
-            <w:r>
-              <w:rPr>
-                <w:sz w:val="20"/>
-                <w:szCs w:val="20"/>
-                <w:lang w:val="es-ES"/>
-              </w:rPr>
-              <w:t>Configuración de apache desde W</w:t>
-            </w:r>
-            <w:r>
-              <w:rPr>
-                <w:sz w:val="20"/>
-                <w:szCs w:val="20"/>
-                <w:lang w:val="es-ES"/>
-              </w:rPr>
-              <w:t>ebmin:</w:t>
+              <w:t>chmod</w:t>
+            </w:r>
+            <w:proofErr w:type="spellEnd"/>
+            <w:r>
+              <w:rPr>
+                <w:sz w:val="20"/>
+                <w:szCs w:val="20"/>
+                <w:lang w:val="en-GB"/>
+              </w:rPr>
+              <w:t xml:space="preserve"> 755 html</w:t>
+            </w:r>
+          </w:p>
+          <w:p>
+            <w:pPr>
+              <w:rPr>
+                <w:sz w:val="20"/>
+                <w:szCs w:val="20"/>
+              </w:rPr>
+            </w:pPr>
+            <w:r>
+              <w:rPr>
+                <w:sz w:val="20"/>
+                <w:szCs w:val="20"/>
+              </w:rPr>
+              <w:t xml:space="preserve"># Para dotar de permisos sobre el directorio </w:t>
+            </w:r>
+            <w:proofErr w:type="spellStart"/>
+            <w:r>
+              <w:rPr>
+                <w:sz w:val="20"/>
+                <w:szCs w:val="20"/>
+              </w:rPr>
+              <w:t>html</w:t>
+            </w:r>
+            <w:proofErr w:type="spellEnd"/>
+            <w:r>
+              <w:rPr>
+                <w:sz w:val="20"/>
+                <w:szCs w:val="20"/>
+              </w:rPr>
+              <w:t xml:space="preserve"> a nuestro usuario</w:t>
+            </w:r>
+          </w:p>
+          <w:p>
+            <w:pPr>
+              <w:rPr>
+                <w:sz w:val="20"/>
+                <w:szCs w:val="20"/>
+              </w:rPr>
+            </w:pPr>
+          </w:p>
+          <w:p>
+            <w:pPr>
+              <w:rPr>
+                <w:sz w:val="20"/>
+                <w:szCs w:val="20"/>
+              </w:rPr>
+            </w:pPr>
+            <w:r>
+              <w:rPr>
+                <w:sz w:val="20"/>
+                <w:szCs w:val="20"/>
+              </w:rPr>
+              <w:t xml:space="preserve">sudo </w:t>
+            </w:r>
+            <w:proofErr w:type="spellStart"/>
+            <w:r>
+              <w:rPr>
+                <w:sz w:val="20"/>
+                <w:szCs w:val="20"/>
+              </w:rPr>
+              <w:t>git</w:t>
+            </w:r>
+            <w:proofErr w:type="spellEnd"/>
+            <w:r>
+              <w:rPr>
+                <w:sz w:val="20"/>
+                <w:szCs w:val="20"/>
+              </w:rPr>
+              <w:t xml:space="preserve"> clone https://github.com/quicolo/bankitoweb.git</w:t>
+            </w:r>
+          </w:p>
+          <w:p>
+            <w:pPr>
+              <w:rPr>
+                <w:sz w:val="20"/>
+                <w:szCs w:val="20"/>
+              </w:rPr>
+            </w:pPr>
+            <w:r>
+              <w:rPr>
+                <w:sz w:val="20"/>
+                <w:szCs w:val="20"/>
+              </w:rPr>
+              <w:t># Clonamos el repo</w:t>
+            </w:r>
+          </w:p>
+          <w:p>
+            <w:pPr>
+              <w:rPr>
+                <w:sz w:val="20"/>
+                <w:szCs w:val="20"/>
+              </w:rPr>
+            </w:pPr>
+          </w:p>
+          <w:p>
+            <w:pPr>
+              <w:rPr>
+                <w:sz w:val="20"/>
+                <w:szCs w:val="20"/>
+                <w:lang w:val="en-GB"/>
+              </w:rPr>
+            </w:pPr>
+            <w:r>
+              <w:rPr>
+                <w:sz w:val="20"/>
+                <w:szCs w:val="20"/>
+                <w:lang w:val="en-GB"/>
+              </w:rPr>
+              <w:t>cd /var/www/html/</w:t>
+            </w:r>
+            <w:proofErr w:type="spellStart"/>
+            <w:r>
+              <w:rPr>
+                <w:sz w:val="20"/>
+                <w:szCs w:val="20"/>
+                <w:lang w:val="en-GB"/>
+              </w:rPr>
+              <w:t>bankitoweb</w:t>
+            </w:r>
+            <w:proofErr w:type="spellEnd"/>
+          </w:p>
+          <w:p>
+            <w:pPr>
+              <w:rPr>
+                <w:sz w:val="20"/>
+                <w:szCs w:val="20"/>
+                <w:lang w:val="en-GB"/>
+              </w:rPr>
+            </w:pPr>
+            <w:proofErr w:type="spellStart"/>
+            <w:r>
+              <w:rPr>
+                <w:sz w:val="20"/>
+                <w:szCs w:val="20"/>
+                <w:lang w:val="en-GB"/>
+              </w:rPr>
+              <w:t>sudo</w:t>
+            </w:r>
+            <w:proofErr w:type="spellEnd"/>
+            <w:r>
+              <w:rPr>
+                <w:sz w:val="20"/>
+                <w:szCs w:val="20"/>
+                <w:lang w:val="en-GB"/>
+              </w:rPr>
+              <w:t xml:space="preserve"> git pull</w:t>
+            </w:r>
+          </w:p>
+          <w:p>
+            <w:pPr>
+              <w:rPr>
+                <w:sz w:val="20"/>
+                <w:szCs w:val="20"/>
+              </w:rPr>
+            </w:pPr>
+            <w:r>
+              <w:rPr>
+                <w:sz w:val="20"/>
+                <w:szCs w:val="20"/>
+              </w:rPr>
+              <w:t># Para actualizar el repo local tirando del repo remoto</w:t>
+            </w:r>
+          </w:p>
+          <w:p>
+            <w:pPr>
+              <w:rPr>
+                <w:sz w:val="20"/>
+                <w:szCs w:val="20"/>
+                <w:lang w:val="es-ES"/>
+              </w:rPr>
+            </w:pPr>
+          </w:p>
+          <w:p>
+            <w:pPr>
+              <w:rPr>
+                <w:sz w:val="20"/>
+                <w:szCs w:val="20"/>
+                <w:lang w:val="es-ES"/>
+              </w:rPr>
+            </w:pPr>
+            <w:r>
+              <w:rPr>
+                <w:sz w:val="20"/>
+                <w:szCs w:val="20"/>
+                <w:lang w:val="es-ES"/>
+              </w:rPr>
+              <w:t xml:space="preserve">Configuración de apache desde </w:t>
+            </w:r>
+            <w:proofErr w:type="spellStart"/>
+            <w:r>
+              <w:rPr>
+                <w:sz w:val="20"/>
+                <w:szCs w:val="20"/>
+                <w:lang w:val="es-ES"/>
+              </w:rPr>
+              <w:t>W</w:t>
+            </w:r>
+            <w:r>
+              <w:rPr>
+                <w:sz w:val="20"/>
+                <w:szCs w:val="20"/>
+                <w:lang w:val="es-ES"/>
+              </w:rPr>
+              <w:t>ebmin</w:t>
+            </w:r>
+            <w:proofErr w:type="spellEnd"/>
+            <w:r>
+              <w:rPr>
+                <w:sz w:val="20"/>
+                <w:szCs w:val="20"/>
+                <w:lang w:val="es-ES"/>
+              </w:rPr>
+              <w:t>:</w:t>
             </w:r>
           </w:p>
           <w:p>
@@ -272,10 +446,76 @@
                 <w:noProof/>
               </w:rPr>
               <w:drawing>
-                <wp:inline distT="0" distB="0" distL="0" distR="0" wp14:anchorId="309DD0AF" wp14:editId="6A78D03F">
-                  <wp:extent cx="4229735" cy="389483"/>
-                  <wp:effectExtent l="0" t="0" r="0" b="0"/>
+                <wp:inline distT="0" distB="0" distL="0" distR="0" wp14:anchorId="652A4237" wp14:editId="435ABDF6">
+                  <wp:extent cx="3960495" cy="456598"/>
+                  <wp:effectExtent l="0" t="0" r="1905" b="635"/>
                   <wp:docPr id="1" name="Imagen 1"/>
+                  <wp:cNvGraphicFramePr>
+                    <a:graphicFrameLocks xmlns:a="http://schemas.openxmlformats.org/drawingml/2006/main" noChangeAspect="1"/>
+                  </wp:cNvGraphicFramePr>
+                  <a:graphic xmlns:a="http://schemas.openxmlformats.org/drawingml/2006/main">
+                    <a:graphicData uri="http://schemas.openxmlformats.org/drawingml/2006/picture">
+                      <pic:pic xmlns:pic="http://schemas.openxmlformats.org/drawingml/2006/picture">
+                        <pic:nvPicPr>
+                          <pic:cNvPr id="1" name=""/>
+                          <pic:cNvPicPr/>
+                        </pic:nvPicPr>
+                        <pic:blipFill>
+                          <a:blip r:embed="rId5"/>
+                          <a:stretch>
+                            <a:fillRect/>
+                          </a:stretch>
+                        </pic:blipFill>
+                        <pic:spPr>
+                          <a:xfrm>
+                            <a:off x="0" y="0"/>
+                            <a:ext cx="4191776" cy="483262"/>
+                          </a:xfrm>
+                          <a:prstGeom prst="rect">
+                            <a:avLst/>
+                          </a:prstGeom>
+                        </pic:spPr>
+                      </pic:pic>
+                    </a:graphicData>
+                  </a:graphic>
+                </wp:inline>
+              </w:drawing>
+            </w:r>
+          </w:p>
+          <w:p>
+            <w:pPr>
+              <w:rPr>
+                <w:sz w:val="20"/>
+                <w:szCs w:val="20"/>
+                <w:lang w:val="es-ES"/>
+              </w:rPr>
+            </w:pPr>
+            <w:r>
+              <w:rPr>
+                <w:sz w:val="20"/>
+                <w:szCs w:val="20"/>
+                <w:lang w:val="es-ES"/>
+              </w:rPr>
+              <w:t>Configuración de alias y redireccionamiento:</w:t>
+            </w:r>
+          </w:p>
+          <w:p>
+            <w:pPr>
+              <w:rPr>
+                <w:sz w:val="20"/>
+                <w:szCs w:val="20"/>
+                <w:lang w:val="es-ES"/>
+              </w:rPr>
+            </w:pPr>
+            <w:r>
+              <w:rPr>
+                <w:noProof/>
+              </w:rPr>
+              <w:drawing>
+                <wp:inline distT="0" distB="0" distL="0" distR="0" wp14:anchorId="50124004" wp14:editId="67ECD265">
+                  <wp:extent cx="4132037" cy="594893"/>
+                  <wp:effectExtent l="0" t="0" r="1905" b="0"/>
+                  <wp:docPr id="3" name="Imagen 3"/>
                   <wp:cNvGraphicFramePr>
                     <a:graphicFrameLocks xmlns:a="http://schemas.openxmlformats.org/drawingml/2006/main" noChangeAspect="1"/>
                   </wp:cNvGraphicFramePr>
@@ -295,7 +535,7 @@
                         <pic:spPr>
                           <a:xfrm>
                             <a:off x="0" y="0"/>
-                            <a:ext cx="4338734" cy="399520"/>
+                            <a:ext cx="4280617" cy="616284"/>
                           </a:xfrm>
                           <a:prstGeom prst="rect">
                             <a:avLst/>
@@ -311,72 +551,6 @@
           <w:p>
             <w:pPr>
               <w:rPr>
-                <w:sz w:val="20"/>
-                <w:szCs w:val="20"/>
-                <w:lang w:val="es-ES"/>
-              </w:rPr>
-            </w:pPr>
-            <w:r>
-              <w:rPr>
-                <w:sz w:val="20"/>
-                <w:szCs w:val="20"/>
-                <w:lang w:val="es-ES"/>
-              </w:rPr>
-              <w:t>Configuración de alias y redireccionamiento:</w:t>
-            </w:r>
-          </w:p>
-          <w:p>
-            <w:pPr>
-              <w:rPr>
-                <w:sz w:val="20"/>
-                <w:szCs w:val="20"/>
-                <w:lang w:val="es-ES"/>
-              </w:rPr>
-            </w:pPr>
-            <w:r>
-              <w:rPr>
-                <w:noProof/>
-              </w:rPr>
-              <w:drawing>
-                <wp:inline distT="0" distB="0" distL="0" distR="0" wp14:anchorId="5A679CAF" wp14:editId="5C047BBF">
-                  <wp:extent cx="4184015" cy="492077"/>
-                  <wp:effectExtent l="0" t="0" r="0" b="3810"/>
-                  <wp:docPr id="2" name="Imagen 2"/>
-                  <wp:cNvGraphicFramePr>
-                    <a:graphicFrameLocks xmlns:a="http://schemas.openxmlformats.org/drawingml/2006/main" noChangeAspect="1"/>
-                  </wp:cNvGraphicFramePr>
-                  <a:graphic xmlns:a="http://schemas.openxmlformats.org/drawingml/2006/main">
-                    <a:graphicData uri="http://schemas.openxmlformats.org/drawingml/2006/picture">
-                      <pic:pic xmlns:pic="http://schemas.openxmlformats.org/drawingml/2006/picture">
-                        <pic:nvPicPr>
-                          <pic:cNvPr id="1" name=""/>
-                          <pic:cNvPicPr/>
-                        </pic:nvPicPr>
-                        <pic:blipFill>
-                          <a:blip r:embed="rId7"/>
-                          <a:stretch>
-                            <a:fillRect/>
-                          </a:stretch>
-                        </pic:blipFill>
-                        <pic:spPr>
-                          <a:xfrm>
-                            <a:off x="0" y="0"/>
-                            <a:ext cx="4615841" cy="542864"/>
-                          </a:xfrm>
-                          <a:prstGeom prst="rect">
-                            <a:avLst/>
-                          </a:prstGeom>
-                        </pic:spPr>
-                      </pic:pic>
-                    </a:graphicData>
-                  </a:graphic>
-                </wp:inline>
-              </w:drawing>
-            </w:r>
-          </w:p>
-          <w:p>
-            <w:pPr>
-              <w:rPr>
                 <w:sz w:val="32"/>
                 <w:szCs w:val="32"/>
                 <w:lang w:val="es-ES"/>
@@ -388,7 +562,17 @@
                 <w:szCs w:val="20"/>
                 <w:lang w:val="es-ES"/>
               </w:rPr>
-              <w:t>URL de acceso: http://kikeserver.iesgerena.es/bankito</w:t>
+              <w:t>URL de acceso: http://kikeserver.iesgerena.es/ban</w:t>
+            </w:r>
+            <w:bookmarkStart w:id="0" w:name="_GoBack"/>
+            <w:bookmarkEnd w:id="0"/>
+            <w:r>
+              <w:rPr>
+                <w:sz w:val="20"/>
+                <w:szCs w:val="20"/>
+                <w:lang w:val="es-ES"/>
+              </w:rPr>
+              <w:t>kito</w:t>
             </w:r>
           </w:p>
         </w:tc>
@@ -457,7 +641,25 @@
                 <w:szCs w:val="20"/>
                 <w:lang w:val="es-ES"/>
               </w:rPr>
-              <w:t xml:space="preserve">Desde MySQL Workbench, abrimos la </w:t>
+              <w:t xml:space="preserve">Desde MySQL </w:t>
+            </w:r>
+            <w:proofErr w:type="spellStart"/>
+            <w:r>
+              <w:rPr>
+                <w:sz w:val="20"/>
+                <w:szCs w:val="20"/>
+                <w:lang w:val="es-ES"/>
+              </w:rPr>
+              <w:t>Workbench</w:t>
+            </w:r>
+            <w:proofErr w:type="spellEnd"/>
+            <w:r>
+              <w:rPr>
+                <w:sz w:val="20"/>
+                <w:szCs w:val="20"/>
+                <w:lang w:val="es-ES"/>
+              </w:rPr>
+              <w:t xml:space="preserve">, abrimos la </w:t>
             </w:r>
             <w:r>
               <w:rPr>
@@ -467,6 +669,7 @@
               </w:rPr>
               <w:t xml:space="preserve">opción de menú </w:t>
             </w:r>
+            <w:proofErr w:type="spellStart"/>
             <w:r>
               <w:rPr>
                 <w:i/>
@@ -475,8 +678,9 @@
                 <w:szCs w:val="20"/>
                 <w:lang w:val="es-ES"/>
               </w:rPr>
-              <w:t>Database -&gt; Schema transfer wizard</w:t>
-            </w:r>
+              <w:t>Database</w:t>
+            </w:r>
+            <w:proofErr w:type="spellEnd"/>
             <w:r>
               <w:rPr>
                 <w:i/>
@@ -485,6 +689,50 @@
                 <w:szCs w:val="20"/>
                 <w:lang w:val="es-ES"/>
               </w:rPr>
+              <w:t xml:space="preserve"> -&gt; </w:t>
+            </w:r>
+            <w:proofErr w:type="spellStart"/>
+            <w:r>
+              <w:rPr>
+                <w:i/>
+                <w:iCs/>
+                <w:sz w:val="20"/>
+                <w:szCs w:val="20"/>
+                <w:lang w:val="es-ES"/>
+              </w:rPr>
+              <w:t>Schema</w:t>
+            </w:r>
+            <w:proofErr w:type="spellEnd"/>
+            <w:r>
+              <w:rPr>
+                <w:i/>
+                <w:iCs/>
+                <w:sz w:val="20"/>
+                <w:szCs w:val="20"/>
+                <w:lang w:val="es-ES"/>
+              </w:rPr>
+              <w:t xml:space="preserve"> transfer </w:t>
+            </w:r>
+            <w:proofErr w:type="spellStart"/>
+            <w:r>
+              <w:rPr>
+                <w:i/>
+                <w:iCs/>
+                <w:sz w:val="20"/>
+                <w:szCs w:val="20"/>
+                <w:lang w:val="es-ES"/>
+              </w:rPr>
+              <w:t>wizard</w:t>
+            </w:r>
+            <w:proofErr w:type="spellEnd"/>
+            <w:r>
+              <w:rPr>
+                <w:i/>
+                <w:iCs/>
+                <w:sz w:val="20"/>
+                <w:szCs w:val="20"/>
+                <w:lang w:val="es-ES"/>
+              </w:rPr>
               <w:t xml:space="preserve"> </w:t>
             </w:r>
             <w:r>
@@ -503,8 +751,6 @@
               </w:rPr>
               <w:t>. Esto nos copia el esquema entero, no permite elegir tablas sueltas</w:t>
             </w:r>
-            <w:bookmarkStart w:id="0" w:name="_GoBack"/>
-            <w:bookmarkEnd w:id="0"/>
           </w:p>
         </w:tc>
       </w:tr>
@@ -1305,7 +1551,7 @@
 </file>
 
 <file path=customXml/itemProps1.xml><?xml version="1.0" encoding="utf-8"?>
-<ds:datastoreItem xmlns:ds="http://schemas.openxmlformats.org/officeDocument/2006/customXml" ds:itemID="{6AF482DB-1DD5-4E9B-B6B3-6321AA391CBD}">
+<ds:datastoreItem xmlns:ds="http://schemas.openxmlformats.org/officeDocument/2006/customXml" ds:itemID="{3CDB94D1-FE47-4311-BB1E-C46D0485F9B9}">
   <ds:schemaRefs>
     <ds:schemaRef ds:uri="http://schemas.openxmlformats.org/officeDocument/2006/bibliography"/>
   </ds:schemaRefs>

</xml_diff>

<commit_message>
Incluimos la posibilidad de escribir en la consola del navegador para detectar probemas en el VPS
</commit_message>
<xml_diff>
--- a/documents/Notas.docx
+++ b/documents/Notas.docx
@@ -507,6 +507,7 @@
                 <w:lang w:val="es-ES"/>
               </w:rPr>
             </w:pPr>
+            <w:bookmarkStart w:id="0" w:name="_GoBack"/>
             <w:r>
               <w:rPr>
                 <w:noProof/>
@@ -547,6 +548,44 @@
                 </wp:inline>
               </w:drawing>
             </w:r>
+            <w:bookmarkEnd w:id="0"/>
+          </w:p>
+          <w:p>
+            <w:pPr>
+              <w:rPr>
+                <w:sz w:val="20"/>
+                <w:szCs w:val="20"/>
+                <w:lang w:val="es-ES"/>
+              </w:rPr>
+            </w:pPr>
+            <w:r>
+              <w:rPr>
+                <w:sz w:val="20"/>
+                <w:szCs w:val="20"/>
+                <w:lang w:val="es-ES"/>
+              </w:rPr>
+              <w:t xml:space="preserve">URL de acceso: </w:t>
+            </w:r>
+            <w:hyperlink r:id="rId7" w:history="1">
+              <w:r>
+                <w:rPr>
+                  <w:rStyle w:val="Hipervnculo"/>
+                  <w:sz w:val="20"/>
+                  <w:szCs w:val="20"/>
+                  <w:lang w:val="es-ES"/>
+                </w:rPr>
+                <w:t>http://kikeserver.iesgerena.es/bankito</w:t>
+              </w:r>
+            </w:hyperlink>
+          </w:p>
+          <w:p>
+            <w:pPr>
+              <w:rPr>
+                <w:sz w:val="20"/>
+                <w:szCs w:val="20"/>
+                <w:lang w:val="es-ES"/>
+              </w:rPr>
+            </w:pPr>
           </w:p>
           <w:p>
             <w:pPr>
@@ -562,17 +601,43 @@
                 <w:szCs w:val="20"/>
                 <w:lang w:val="es-ES"/>
               </w:rPr>
-              <w:t>URL de acceso: http://kikeserver.iesgerena.es/ban</w:t>
-            </w:r>
-            <w:bookmarkStart w:id="0" w:name="_GoBack"/>
-            <w:bookmarkEnd w:id="0"/>
-            <w:r>
-              <w:rPr>
-                <w:sz w:val="20"/>
-                <w:szCs w:val="20"/>
-                <w:lang w:val="es-ES"/>
-              </w:rPr>
-              <w:t>kito</w:t>
+              <w:t xml:space="preserve">Por último, cambiamos </w:t>
+            </w:r>
+            <w:proofErr w:type="spellStart"/>
+            <w:r>
+              <w:rPr>
+                <w:sz w:val="20"/>
+                <w:szCs w:val="20"/>
+                <w:lang w:val="es-ES"/>
+              </w:rPr>
+              <w:t>resources</w:t>
+            </w:r>
+            <w:proofErr w:type="spellEnd"/>
+            <w:r>
+              <w:rPr>
+                <w:sz w:val="20"/>
+                <w:szCs w:val="20"/>
+                <w:lang w:val="es-ES"/>
+              </w:rPr>
+              <w:t>/</w:t>
+            </w:r>
+            <w:proofErr w:type="spellStart"/>
+            <w:r>
+              <w:rPr>
+                <w:sz w:val="20"/>
+                <w:szCs w:val="20"/>
+                <w:lang w:val="es-ES"/>
+              </w:rPr>
+              <w:t>entorno.php</w:t>
+            </w:r>
+            <w:proofErr w:type="spellEnd"/>
+            <w:r>
+              <w:rPr>
+                <w:sz w:val="20"/>
+                <w:szCs w:val="20"/>
+                <w:lang w:val="es-ES"/>
+              </w:rPr>
+              <w:t xml:space="preserve"> para que </w:t>
             </w:r>
           </w:p>
         </w:tc>
@@ -1551,7 +1616,7 @@
 </file>
 
 <file path=customXml/itemProps1.xml><?xml version="1.0" encoding="utf-8"?>
-<ds:datastoreItem xmlns:ds="http://schemas.openxmlformats.org/officeDocument/2006/customXml" ds:itemID="{3CDB94D1-FE47-4311-BB1E-C46D0485F9B9}">
+<ds:datastoreItem xmlns:ds="http://schemas.openxmlformats.org/officeDocument/2006/customXml" ds:itemID="{86014CF9-1664-4A9F-B13C-D9EFF5BBD931}">
   <ds:schemaRefs>
     <ds:schemaRef ds:uri="http://schemas.openxmlformats.org/officeDocument/2006/bibliography"/>
   </ds:schemaRefs>

</xml_diff>

<commit_message>
Refactorización de las consultas a la BD creando el nuevo fichero maneja-base-datos.php
</commit_message>
<xml_diff>
--- a/documents/Notas.docx
+++ b/documents/Notas.docx
@@ -26,17 +26,18 @@
       <w:tblPr>
         <w:tblStyle w:val="Tablaconcuadrcula"/>
         <w:tblW w:w="0" w:type="auto"/>
+        <w:tblLayout w:type="fixed"/>
         <w:tblLook w:val="04A0" w:firstRow="1" w:lastRow="0" w:firstColumn="1" w:lastColumn="0" w:noHBand="0" w:noVBand="1"/>
       </w:tblPr>
       <w:tblGrid>
-        <w:gridCol w:w="1534"/>
-        <w:gridCol w:w="2430"/>
-        <w:gridCol w:w="6799"/>
+        <w:gridCol w:w="1271"/>
+        <w:gridCol w:w="1559"/>
+        <w:gridCol w:w="7933"/>
       </w:tblGrid>
       <w:tr>
         <w:tc>
           <w:tcPr>
-            <w:tcW w:w="1534" w:type="dxa"/>
+            <w:tcW w:w="1271" w:type="dxa"/>
           </w:tcPr>
           <w:p>
             <w:pPr>
@@ -61,7 +62,7 @@
         </w:tc>
         <w:tc>
           <w:tcPr>
-            <w:tcW w:w="2430" w:type="dxa"/>
+            <w:tcW w:w="1559" w:type="dxa"/>
           </w:tcPr>
           <w:p>
             <w:pPr>
@@ -86,7 +87,7 @@
         </w:tc>
         <w:tc>
           <w:tcPr>
-            <w:tcW w:w="6799" w:type="dxa"/>
+            <w:tcW w:w="7933" w:type="dxa"/>
           </w:tcPr>
           <w:p>
             <w:pPr>
@@ -113,7 +114,7 @@
       <w:tr>
         <w:tc>
           <w:tcPr>
-            <w:tcW w:w="1534" w:type="dxa"/>
+            <w:tcW w:w="1271" w:type="dxa"/>
           </w:tcPr>
           <w:p>
             <w:pPr>
@@ -128,13 +129,13 @@
                 <w:sz w:val="20"/>
                 <w:szCs w:val="20"/>
               </w:rPr>
-              <w:t>26/03/2020</w:t>
+              <w:t>28/03/2020</w:t>
             </w:r>
           </w:p>
         </w:tc>
         <w:tc>
           <w:tcPr>
-            <w:tcW w:w="2430" w:type="dxa"/>
+            <w:tcW w:w="1559" w:type="dxa"/>
           </w:tcPr>
           <w:p>
             <w:pPr>
@@ -149,13 +150,91 @@
                 <w:sz w:val="20"/>
                 <w:szCs w:val="20"/>
               </w:rPr>
-              <w:t>Instalar el repositorio en el VPS</w:t>
+              <w:t>Refactorización consultas a las BBDD</w:t>
             </w:r>
           </w:p>
         </w:tc>
         <w:tc>
           <w:tcPr>
-            <w:tcW w:w="6799" w:type="dxa"/>
+            <w:tcW w:w="7933" w:type="dxa"/>
+          </w:tcPr>
+          <w:p>
+            <w:pPr>
+              <w:rPr>
+                <w:sz w:val="20"/>
+                <w:szCs w:val="20"/>
+                <w:lang w:val="es-ES"/>
+              </w:rPr>
+            </w:pPr>
+            <w:r>
+              <w:rPr>
+                <w:sz w:val="20"/>
+                <w:szCs w:val="20"/>
+                <w:lang w:val="es-ES"/>
+              </w:rPr>
+              <w:t>Refactorización de las consultas a la BD creando el nuevo fichero maneja-base-</w:t>
+            </w:r>
+            <w:proofErr w:type="spellStart"/>
+            <w:r>
+              <w:rPr>
+                <w:sz w:val="20"/>
+                <w:szCs w:val="20"/>
+                <w:lang w:val="es-ES"/>
+              </w:rPr>
+              <w:t>datos.php</w:t>
+            </w:r>
+            <w:bookmarkStart w:id="0" w:name="_GoBack"/>
+            <w:bookmarkEnd w:id="0"/>
+            <w:proofErr w:type="spellEnd"/>
+          </w:p>
+        </w:tc>
+      </w:tr>
+      <w:tr>
+        <w:tc>
+          <w:tcPr>
+            <w:tcW w:w="1271" w:type="dxa"/>
+          </w:tcPr>
+          <w:p>
+            <w:pPr>
+              <w:jc w:val="center"/>
+              <w:rPr>
+                <w:sz w:val="20"/>
+                <w:szCs w:val="20"/>
+              </w:rPr>
+            </w:pPr>
+            <w:r>
+              <w:rPr>
+                <w:sz w:val="20"/>
+                <w:szCs w:val="20"/>
+              </w:rPr>
+              <w:t>26/03/2020</w:t>
+            </w:r>
+          </w:p>
+        </w:tc>
+        <w:tc>
+          <w:tcPr>
+            <w:tcW w:w="1559" w:type="dxa"/>
+          </w:tcPr>
+          <w:p>
+            <w:pPr>
+              <w:jc w:val="both"/>
+              <w:rPr>
+                <w:sz w:val="20"/>
+                <w:szCs w:val="20"/>
+              </w:rPr>
+            </w:pPr>
+            <w:r>
+              <w:rPr>
+                <w:sz w:val="20"/>
+                <w:szCs w:val="20"/>
+              </w:rPr>
+              <w:t>Instalar el repositorio en el VPS</w:t>
+            </w:r>
+          </w:p>
+        </w:tc>
+        <w:tc>
+          <w:tcPr>
+            <w:tcW w:w="7933" w:type="dxa"/>
           </w:tcPr>
           <w:p>
             <w:pPr>
@@ -507,16 +586,15 @@
                 <w:lang w:val="es-ES"/>
               </w:rPr>
             </w:pPr>
-            <w:bookmarkStart w:id="0" w:name="_GoBack"/>
             <w:r>
               <w:rPr>
                 <w:noProof/>
               </w:rPr>
               <w:drawing>
-                <wp:inline distT="0" distB="0" distL="0" distR="0" wp14:anchorId="50124004" wp14:editId="67ECD265">
-                  <wp:extent cx="4132037" cy="594893"/>
-                  <wp:effectExtent l="0" t="0" r="1905" b="0"/>
-                  <wp:docPr id="3" name="Imagen 3"/>
+                <wp:inline distT="0" distB="0" distL="0" distR="0" wp14:anchorId="0942B817" wp14:editId="24965531">
+                  <wp:extent cx="5164455" cy="696552"/>
+                  <wp:effectExtent l="0" t="0" r="0" b="8890"/>
+                  <wp:docPr id="2" name="Imagen 2"/>
                   <wp:cNvGraphicFramePr>
                     <a:graphicFrameLocks xmlns:a="http://schemas.openxmlformats.org/drawingml/2006/main" noChangeAspect="1"/>
                   </wp:cNvGraphicFramePr>
@@ -536,7 +614,7 @@
                         <pic:spPr>
                           <a:xfrm>
                             <a:off x="0" y="0"/>
-                            <a:ext cx="4280617" cy="616284"/>
+                            <a:ext cx="5347418" cy="721229"/>
                           </a:xfrm>
                           <a:prstGeom prst="rect">
                             <a:avLst/>
@@ -548,7 +626,6 @@
                 </wp:inline>
               </w:drawing>
             </w:r>
-            <w:bookmarkEnd w:id="0"/>
           </w:p>
           <w:p>
             <w:pPr>
@@ -577,6 +654,25 @@
                 <w:t>http://kikeserver.iesgerena.es/bankito</w:t>
               </w:r>
             </w:hyperlink>
+            <w:r>
+              <w:rPr>
+                <w:rStyle w:val="Hipervnculo"/>
+                <w:sz w:val="20"/>
+                <w:szCs w:val="20"/>
+                <w:lang w:val="es-ES"/>
+              </w:rPr>
+              <w:t>w</w:t>
+            </w:r>
+            <w:proofErr w:type="spellStart"/>
+            <w:r>
+              <w:rPr>
+                <w:rStyle w:val="Hipervnculo"/>
+                <w:sz w:val="20"/>
+                <w:szCs w:val="20"/>
+              </w:rPr>
+              <w:t>eb</w:t>
+            </w:r>
+            <w:proofErr w:type="spellEnd"/>
           </w:p>
           <w:p>
             <w:pPr>
@@ -592,6 +688,7 @@
               <w:rPr>
                 <w:sz w:val="32"/>
                 <w:szCs w:val="32"/>
+                <w:u w:val="single"/>
                 <w:lang w:val="es-ES"/>
               </w:rPr>
             </w:pPr>
@@ -638,6 +735,14 @@
                 <w:lang w:val="es-ES"/>
               </w:rPr>
               <w:t xml:space="preserve"> para que </w:t>
+            </w:r>
+            <w:r>
+              <w:rPr>
+                <w:sz w:val="20"/>
+                <w:szCs w:val="20"/>
+                <w:lang w:val="es-ES"/>
+              </w:rPr>
+              <w:t>esté refleje la configuración del VPS</w:t>
             </w:r>
           </w:p>
         </w:tc>
@@ -645,7 +750,7 @@
       <w:tr>
         <w:tc>
           <w:tcPr>
-            <w:tcW w:w="1534" w:type="dxa"/>
+            <w:tcW w:w="1271" w:type="dxa"/>
           </w:tcPr>
           <w:p>
             <w:pPr>
@@ -667,7 +772,7 @@
         </w:tc>
         <w:tc>
           <w:tcPr>
-            <w:tcW w:w="2430" w:type="dxa"/>
+            <w:tcW w:w="1559" w:type="dxa"/>
           </w:tcPr>
           <w:p>
             <w:pPr>
@@ -690,7 +795,7 @@
         </w:tc>
         <w:tc>
           <w:tcPr>
-            <w:tcW w:w="6799" w:type="dxa"/>
+            <w:tcW w:w="7933" w:type="dxa"/>
           </w:tcPr>
           <w:p>
             <w:pPr>
@@ -1616,7 +1721,7 @@
 </file>
 
 <file path=customXml/itemProps1.xml><?xml version="1.0" encoding="utf-8"?>
-<ds:datastoreItem xmlns:ds="http://schemas.openxmlformats.org/officeDocument/2006/customXml" ds:itemID="{86014CF9-1664-4A9F-B13C-D9EFF5BBD931}">
+<ds:datastoreItem xmlns:ds="http://schemas.openxmlformats.org/officeDocument/2006/customXml" ds:itemID="{6A273B89-D337-4D5E-90F1-0CE48D94D29F}">
   <ds:schemaRefs>
     <ds:schemaRef ds:uri="http://schemas.openxmlformats.org/officeDocument/2006/bibliography"/>
   </ds:schemaRefs>

</xml_diff>